<commit_message>
implement camera component, implement cameraphotos in report
</commit_message>
<xml_diff>
--- a/server/report.docx
+++ b/server/report.docx
@@ -18,13 +18,13 @@
         <w:br/>
       </w:r>
       <w:r>
-        <w:t>Date: 2023-08-17</w:t>
-      </w:r>
-      <w:r>
-        <w:br/>
-      </w:r>
-      <w:r>
-        <w:t>Windfarm: fdf</w:t>
+        <w:t>Date: 2023-08-10</w:t>
+      </w:r>
+      <w:r>
+        <w:br/>
+      </w:r>
+      <w:r>
+        <w:t>Windfarm: NOrdesse</w:t>
       </w:r>
       <w:r>
         <w:br/>
@@ -36,25 +36,74 @@
         <w:br/>
       </w:r>
       <w:r>
-        <w:t>Z[mm]: 234</w:t>
-      </w:r>
-      <w:r>
-        <w:br/>
-      </w:r>
-      <w:r>
-        <w:t>Profile Depth: 4</w:t>
-      </w:r>
-      <w:r>
-        <w:br/>
-      </w:r>
-      <w:r>
-        <w:t>Edge: trailing_edge</w:t>
+        <w:t>Z[mm]: 22</w:t>
+      </w:r>
+      <w:r>
+        <w:br/>
+      </w:r>
+      <w:r>
+        <w:t>Profile Depth: 22</w:t>
+      </w:r>
+      <w:r>
+        <w:br/>
+      </w:r>
+      <w:r>
+        <w:t>Edge: leading_edge</w:t>
       </w:r>
       <w:r>
         <w:br/>
       </w:r>
       <w:r>
         <w:t>Side: pressure_side</w:t>
+      </w:r>
+      <w:r>
+        <w:br/>
+      </w:r>
+      <w:r>
+        <w:t>Photo: 1691675157936.jpg</w:t>
+      </w:r>
+      <w:r>
+        <w:br/>
+      </w:r>
+      <w:r>
+        <w:rPr>
+          <w:noProof/>
+        </w:rPr>
+        <w:drawing>
+          <wp:inline distT="0" distB="0" distL="0" distR="0">
+            <wp:extent cx="6096000" cy="4572000"/>
+            <wp:effectExtent l="19050" t="0" r="9525" b="0"/>
+            <wp:docPr id="1" name="Picture 0" descr="Picture 0"/>
+            <wp:cNvGraphicFramePr>
+              <a:graphicFrameLocks xmlns:a="http://schemas.openxmlformats.org/drawingml/2006/main" noChangeAspect="1"/>
+            </wp:cNvGraphicFramePr>
+            <a:graphic xmlns:a="http://schemas.openxmlformats.org/drawingml/2006/main">
+              <a:graphicData uri="http://schemas.openxmlformats.org/drawingml/2006/picture">
+                <pic:pic xmlns:pic="http://schemas.openxmlformats.org/drawingml/2006/picture">
+                  <pic:nvPicPr>
+                    <pic:cNvPr id="0" name="Picture 0"/>
+                    <pic:cNvPicPr/>
+                  </pic:nvPicPr>
+                  <pic:blipFill>
+                    <a:blip r:embed="rId7" cstate="print"/>
+                    <a:stretch>
+                      <a:fillRect/>
+                    </a:stretch>
+                  </pic:blipFill>
+                  <pic:spPr>
+                    <a:xfrm>
+                      <a:off x="0" y="0"/>
+                      <a:ext cx="6096000" cy="4572000"/>
+                    </a:xfrm>
+                    <a:prstGeom prst="rect">
+                      <a:avLst/>
+                    </a:prstGeom>
+                  </pic:spPr>
+                </pic:pic>
+              </a:graphicData>
+            </a:graphic>
+          </wp:inline>
+        </w:drawing>
       </w:r>
     </w:p>
     <w:p>
@@ -67,43 +116,43 @@
           <w:bCs/>
           <w:u w:val="single"/>
         </w:rPr>
-        <w:t>Damage Nr: 1</w:t>
-      </w:r>
-      <w:r>
-        <w:br/>
-      </w:r>
-      <w:r>
-        <w:t>Date: 2023-08-09</w:t>
-      </w:r>
-      <w:r>
-        <w:br/>
-      </w:r>
-      <w:r>
-        <w:t>Windfarm: Nordsee</w:t>
-      </w:r>
-      <w:r>
-        <w:br/>
-      </w:r>
-      <w:r>
-        <w:t>Blade: 1</w:t>
-      </w:r>
-      <w:r>
-        <w:br/>
-      </w:r>
-      <w:r>
-        <w:t>Z[mm]: 25</w:t>
-      </w:r>
-      <w:r>
-        <w:br/>
-      </w:r>
-      <w:r>
-        <w:t>Profile Depth: 40</w:t>
-      </w:r>
-      <w:r>
-        <w:br/>
-      </w:r>
-      <w:r>
-        <w:t>Edge: leading_edge</w:t>
+        <w:t>Damage Nr: 2</w:t>
+      </w:r>
+      <w:r>
+        <w:br/>
+      </w:r>
+      <w:r>
+        <w:t>Date: 2023-08-10</w:t>
+      </w:r>
+      <w:r>
+        <w:br/>
+      </w:r>
+      <w:r>
+        <w:t>Windfarm: Hasenheide</w:t>
+      </w:r>
+      <w:r>
+        <w:br/>
+      </w:r>
+      <w:r>
+        <w:t>Blade: 3</w:t>
+      </w:r>
+      <w:r>
+        <w:br/>
+      </w:r>
+      <w:r>
+        <w:t>Z[mm]: 2222</w:t>
+      </w:r>
+      <w:r>
+        <w:br/>
+      </w:r>
+      <w:r>
+        <w:t>Profile Depth: 45522</w:t>
+      </w:r>
+      <w:r>
+        <w:br/>
+      </w:r>
+      <w:r>
+        <w:t>Edge: trailing_edge</w:t>
       </w:r>
       <w:r>
         <w:br/>
@@ -111,115 +160,54 @@
       <w:r>
         <w:t>Side: suction_side</w:t>
       </w:r>
-    </w:p>
-    <w:p>
-      <w:pPr>
-        <w:ind/>
-      </w:pPr>
+      <w:r>
+        <w:br/>
+      </w:r>
+      <w:r>
+        <w:t>Photo: 1691675190946.jpg</w:t>
+      </w:r>
+      <w:r>
+        <w:br/>
+      </w:r>
       <w:r>
         <w:rPr>
-          <w:b/>
-          <w:bCs/>
-          <w:u w:val="single"/>
+          <w:noProof/>
         </w:rPr>
-        <w:t>Damage Nr: 1</w:t>
-      </w:r>
-      <w:r>
-        <w:br/>
-      </w:r>
-      <w:r>
-        <w:t>Date: 2023-08-17</w:t>
-      </w:r>
-      <w:r>
-        <w:br/>
-      </w:r>
-      <w:r>
-        <w:t>Windfarm: fdf</w:t>
-      </w:r>
-      <w:r>
-        <w:br/>
-      </w:r>
-      <w:r>
-        <w:t>Blade: 1</w:t>
-      </w:r>
-      <w:r>
-        <w:br/>
-      </w:r>
-      <w:r>
-        <w:t>Z[mm]: 234</w:t>
-      </w:r>
-      <w:r>
-        <w:br/>
-      </w:r>
-      <w:r>
-        <w:t>Profile Depth: 4</w:t>
-      </w:r>
-      <w:r>
-        <w:br/>
-      </w:r>
-      <w:r>
-        <w:t>Edge: trailing_edge</w:t>
-      </w:r>
-      <w:r>
-        <w:br/>
-      </w:r>
-      <w:r>
-        <w:t>Side: pressure_side</w:t>
-      </w:r>
-    </w:p>
-    <w:p>
-      <w:pPr>
-        <w:ind/>
-      </w:pPr>
-      <w:r>
-        <w:rPr>
-          <w:b/>
-          <w:bCs/>
-          <w:u w:val="single"/>
-        </w:rPr>
-        <w:t>Damage Nr: 1</w:t>
-      </w:r>
-      <w:r>
-        <w:br/>
-      </w:r>
-      <w:r>
-        <w:t>Date: 2023-08-09</w:t>
-      </w:r>
-      <w:r>
-        <w:br/>
-      </w:r>
-      <w:r>
-        <w:t>Windfarm: Nordsee</w:t>
-      </w:r>
-      <w:r>
-        <w:br/>
-      </w:r>
-      <w:r>
-        <w:t>Blade: 1</w:t>
-      </w:r>
-      <w:r>
-        <w:br/>
-      </w:r>
-      <w:r>
-        <w:t>Z[mm]: 25</w:t>
-      </w:r>
-      <w:r>
-        <w:br/>
-      </w:r>
-      <w:r>
-        <w:t>Profile Depth: 40</w:t>
-      </w:r>
-      <w:r>
-        <w:br/>
-      </w:r>
-      <w:r>
-        <w:t>Edge: leading_edge</w:t>
-      </w:r>
-      <w:r>
-        <w:br/>
-      </w:r>
-      <w:r>
-        <w:t>Side: suction_side</w:t>
+        <w:drawing>
+          <wp:inline distT="0" distB="0" distL="0" distR="0">
+            <wp:extent cx="6096000" cy="4572000"/>
+            <wp:effectExtent l="19050" t="0" r="9525" b="0"/>
+            <wp:docPr id="2" name="Picture 1" descr="Picture 1"/>
+            <wp:cNvGraphicFramePr>
+              <a:graphicFrameLocks xmlns:a="http://schemas.openxmlformats.org/drawingml/2006/main" noChangeAspect="1"/>
+            </wp:cNvGraphicFramePr>
+            <a:graphic xmlns:a="http://schemas.openxmlformats.org/drawingml/2006/main">
+              <a:graphicData uri="http://schemas.openxmlformats.org/drawingml/2006/picture">
+                <pic:pic xmlns:pic="http://schemas.openxmlformats.org/drawingml/2006/picture">
+                  <pic:nvPicPr>
+                    <pic:cNvPr id="0" name="Picture 1"/>
+                    <pic:cNvPicPr/>
+                  </pic:nvPicPr>
+                  <pic:blipFill>
+                    <a:blip r:embed="rId8" cstate="print"/>
+                    <a:stretch>
+                      <a:fillRect/>
+                    </a:stretch>
+                  </pic:blipFill>
+                  <pic:spPr>
+                    <a:xfrm>
+                      <a:off x="0" y="0"/>
+                      <a:ext cx="6096000" cy="4572000"/>
+                    </a:xfrm>
+                    <a:prstGeom prst="rect">
+                      <a:avLst/>
+                    </a:prstGeom>
+                  </pic:spPr>
+                </pic:pic>
+              </a:graphicData>
+            </a:graphic>
+          </wp:inline>
+        </w:drawing>
       </w:r>
     </w:p>
     <w:p/>

</xml_diff>